<commit_message>
began work on new CA data
</commit_message>
<xml_diff>
--- a/data/washington/WA_DOH_domoic_questions_for_tracie_tb.docx
+++ b/data/washington/WA_DOH_domoic_questions_for_tracie_tb.docx
@@ -21,6 +21,8 @@
       <w:r>
         <w:t>Sampling data</w:t>
       </w:r>
+      <w:bookmarkStart w:id="2" w:name="_GoBack"/>
+      <w:bookmarkEnd w:id="2"/>
     </w:p>
     <w:p>
       <w:pPr>
@@ -658,11 +660,20 @@
           <w:ilvl w:val="0"/>
           <w:numId w:val="8"/>
         </w:numPr>
+        <w:rPr>
+          <w:highlight w:val="yellow"/>
+        </w:rPr>
       </w:pPr>
       <w:r>
+        <w:rPr>
+          <w:highlight w:val="yellow"/>
+        </w:rPr>
         <w:t>Westport (Grays Harbor) has two site ids: GHGH004 and GHPO010. I think you told me in our call that “GHGH004” is the correct site id. Is that right?</w:t>
       </w:r>
       <w:r>
+        <w:rPr>
+          <w:highlight w:val="yellow"/>
+        </w:rPr>
         <w:t xml:space="preserve"> GHGH004 is Westport for mussels and is a consistent site. There are a few samples from the 90’s for Half Moon Bay Dungeness Crab but those can be assigned to GHGH000 which is inside Grays Harbor.</w:t>
       </w:r>
     </w:p>
@@ -672,47 +683,81 @@
           <w:ilvl w:val="0"/>
           <w:numId w:val="8"/>
         </w:numPr>
+        <w:rPr>
+          <w:highlight w:val="yellow"/>
+        </w:rPr>
       </w:pPr>
       <w:r>
+        <w:rPr>
+          <w:highlight w:val="yellow"/>
+        </w:rPr>
         <w:t>Only 10 sites (wow!) are missing coordinates and other meta-data in the grid codes files. What are the coordinates, waterbodies, and counties for these sites?</w:t>
       </w:r>
       <w:r>
+        <w:rPr>
+          <w:highlight w:val="yellow"/>
+        </w:rPr>
         <w:t xml:space="preserve"> </w:t>
       </w:r>
       <w:r>
         <w:rPr>
           <w:b/>
           <w:bCs/>
+          <w:highlight w:val="yellow"/>
         </w:rPr>
         <w:t>That’s amazing!!!</w:t>
       </w:r>
       <w:r>
+        <w:rPr>
+          <w:highlight w:val="yellow"/>
+        </w:rPr>
         <w:t xml:space="preserve"> </w:t>
       </w:r>
       <w:r>
+        <w:rPr>
+          <w:highlight w:val="yellow"/>
+        </w:rPr>
         <w:t xml:space="preserve">The big zones are for crab. The coast is divided into sections by WDFW. Crab </w:t>
       </w:r>
       <w:proofErr w:type="spellStart"/>
       <w:r>
+        <w:rPr>
+          <w:highlight w:val="yellow"/>
+        </w:rPr>
         <w:t>lat</w:t>
       </w:r>
       <w:proofErr w:type="spellEnd"/>
       <w:r>
+        <w:rPr>
+          <w:highlight w:val="yellow"/>
+        </w:rPr>
         <w:t>/</w:t>
       </w:r>
       <w:proofErr w:type="spellStart"/>
       <w:r>
+        <w:rPr>
+          <w:highlight w:val="yellow"/>
+        </w:rPr>
         <w:t>lon</w:t>
       </w:r>
       <w:proofErr w:type="spellEnd"/>
       <w:r>
+        <w:rPr>
+          <w:highlight w:val="yellow"/>
+        </w:rPr>
         <w:t xml:space="preserve"> aren’t collected as they are taken from fish holds and could have been from pots </w:t>
       </w:r>
       <w:r>
+        <w:rPr>
+          <w:highlight w:val="yellow"/>
+        </w:rPr>
         <w:lastRenderedPageBreak/>
         <w:t xml:space="preserve">anywhere in the associated section composed of multiple zones. I’ve tried to define those below. The rest are one off sites. I’ve google mapped approximate </w:t>
       </w:r>
       <w:r>
+        <w:rPr>
+          <w:highlight w:val="yellow"/>
+        </w:rPr>
         <w:t>locations for mussels.</w:t>
       </w:r>
     </w:p>
@@ -940,15 +985,7 @@
         <w:rPr>
           <w:highlight w:val="yellow"/>
         </w:rPr>
-        <w:t xml:space="preserve"> - use closure </w:t>
-      </w:r>
-      <w:bookmarkStart w:id="2" w:name="_GoBack"/>
-      <w:bookmarkEnd w:id="2"/>
-      <w:r>
-        <w:rPr>
-          <w:highlight w:val="yellow"/>
-        </w:rPr>
-        <w:t xml:space="preserve">zones 19.02, 19.01, 17.04, </w:t>
+        <w:t xml:space="preserve"> - use closure zones 19.02, 19.01, 17.04, </w:t>
       </w:r>
       <w:r>
         <w:rPr>
@@ -1418,23 +1455,34 @@
           <w:ilvl w:val="0"/>
           <w:numId w:val="4"/>
         </w:numPr>
+        <w:rPr>
+          <w:highlight w:val="yellow"/>
+        </w:rPr>
       </w:pPr>
       <w:r>
+        <w:rPr>
+          <w:highlight w:val="yellow"/>
+        </w:rPr>
         <w:t>Am I using the correct data sources for each year (</w:t>
       </w:r>
       <w:r>
         <w:rPr>
           <w:b/>
+          <w:highlight w:val="yellow"/>
         </w:rPr>
         <w:t>Table S</w:t>
       </w:r>
       <w:r>
         <w:rPr>
           <w:b/>
+          <w:highlight w:val="yellow"/>
         </w:rPr>
         <w:t>7</w:t>
       </w:r>
       <w:r>
+        <w:rPr>
+          <w:highlight w:val="yellow"/>
+        </w:rPr>
         <w:t>)?</w:t>
       </w:r>
     </w:p>
@@ -1444,11 +1492,20 @@
           <w:ilvl w:val="0"/>
           <w:numId w:val="4"/>
         </w:numPr>
+        <w:rPr>
+          <w:highlight w:val="yellow"/>
+        </w:rPr>
       </w:pPr>
       <w:r>
+        <w:rPr>
+          <w:highlight w:val="yellow"/>
+        </w:rPr>
         <w:t>Is it correct to assume that “all species” refers to “all bivalve species but not any crab species” unless the impacted species is called “all species including crab”?</w:t>
       </w:r>
       <w:r>
+        <w:rPr>
+          <w:highlight w:val="yellow"/>
+        </w:rPr>
         <w:t xml:space="preserve"> Yes</w:t>
       </w:r>
     </w:p>
@@ -12639,8 +12696,13 @@
         </w:rPr>
         <w:annotationRef/>
       </w:r>
-      <w:r>
-        <w:t>Alexandrium spp. (dinoflagellate)</w:t>
+      <w:proofErr w:type="spellStart"/>
+      <w:r>
+        <w:t>Alexandrium</w:t>
+      </w:r>
+      <w:proofErr w:type="spellEnd"/>
+      <w:r>
+        <w:t xml:space="preserve"> spp. (dinoflagellate)</w:t>
       </w:r>
     </w:p>
   </w:comment>

</xml_diff>